<commit_message>
glossario e artefato 7 e 8
</commit_message>
<xml_diff>
--- a/04. Glossario.docx
+++ b/04. Glossario.docx
@@ -24,10 +24,8 @@
     <w:p/>
     <w:tbl>
       <w:tblPr>
-        <w:tblStyle w:val="a2"/>
         <w:tblpPr w:leftFromText="141" w:rightFromText="141" w:vertAnchor="text" w:horzAnchor="margin" w:tblpY="173"/>
         <w:tblW w:w="8464" w:type="dxa"/>
-        <w:tblInd w:w="0" w:type="dxa"/>
         <w:tblBorders>
           <w:top w:val="single" w:sz="4" w:space="0" w:color="auto"/>
           <w:left w:val="single" w:sz="4" w:space="0" w:color="auto"/>
@@ -37,6 +35,12 @@
           <w:insideV w:val="single" w:sz="4" w:space="0" w:color="auto"/>
         </w:tblBorders>
         <w:tblLayout w:type="fixed"/>
+        <w:tblCellMar>
+          <w:top w:w="100" w:type="dxa"/>
+          <w:left w:w="100" w:type="dxa"/>
+          <w:bottom w:w="100" w:type="dxa"/>
+          <w:right w:w="100" w:type="dxa"/>
+        </w:tblCellMar>
         <w:tblLook w:val="0600" w:firstRow="0" w:lastRow="0" w:firstColumn="0" w:lastColumn="0" w:noHBand="1" w:noVBand="1"/>
       </w:tblPr>
       <w:tblGrid>
@@ -311,8 +315,13 @@
                 <w:between w:val="nil"/>
               </w:pBdr>
             </w:pPr>
-            <w:r>
-              <w:t>Shampoo,</w:t>
+            <w:proofErr w:type="gramStart"/>
+            <w:r>
+              <w:t>Shampoo</w:t>
+            </w:r>
+            <w:proofErr w:type="gramEnd"/>
+            <w:r>
+              <w:t>,</w:t>
             </w:r>
             <w:r>
               <w:t xml:space="preserve"> </w:t>
@@ -365,9 +374,11 @@
             <w:r>
               <w:t xml:space="preserve"> e </w:t>
             </w:r>
+            <w:proofErr w:type="spellStart"/>
             <w:r>
               <w:t>Tonalizante</w:t>
             </w:r>
+            <w:proofErr w:type="spellEnd"/>
             <w:r>
               <w:t>.</w:t>
             </w:r>
@@ -414,9 +425,11 @@
             <w:r>
               <w:t xml:space="preserve">Coloração e </w:t>
             </w:r>
+            <w:proofErr w:type="spellStart"/>
             <w:r>
               <w:t>Tonalizante</w:t>
             </w:r>
+            <w:proofErr w:type="spellEnd"/>
           </w:p>
         </w:tc>
         <w:tc>
@@ -450,13 +463,21 @@
               <w:t xml:space="preserve"> que altera a co</w:t>
             </w:r>
             <w:r>
-              <w:t>r dos cabelos e o Tonaliza</w:t>
+              <w:t xml:space="preserve">r dos cabelos e o </w:t>
+            </w:r>
+            <w:proofErr w:type="spellStart"/>
+            <w:r>
+              <w:t>Tonaliza</w:t>
             </w:r>
             <w:r>
               <w:t>nte</w:t>
             </w:r>
             <w:r>
-              <w:t xml:space="preserve">s são </w:t>
+              <w:t>s</w:t>
+            </w:r>
+            <w:proofErr w:type="spellEnd"/>
+            <w:r>
+              <w:t xml:space="preserve"> são </w:t>
             </w:r>
             <w:r>
               <w:rPr>
@@ -477,14 +498,7 @@
                 <w:color w:val="222222"/>
                 <w:shd w:val="clear" w:color="auto" w:fill="FFFFFF"/>
               </w:rPr>
-              <w:t xml:space="preserve"> apenas intensificam a cor para nuances dos fios.</w:t>
-            </w:r>
-            <w:r>
-              <w:rPr>
-                <w:color w:val="222222"/>
-                <w:shd w:val="clear" w:color="auto" w:fill="FFFFFF"/>
-              </w:rPr>
-              <w:t xml:space="preserve"> </w:t>
+              <w:t xml:space="preserve"> apenas intensificam a cor para nuances dos fios. </w:t>
             </w:r>
           </w:p>
         </w:tc>
@@ -515,7 +529,13 @@
               </w:pBdr>
             </w:pPr>
             <w:r>
-              <w:t>Serviço</w:t>
+              <w:t xml:space="preserve">Nossos </w:t>
+            </w:r>
+            <w:r>
+              <w:t>s</w:t>
+            </w:r>
+            <w:r>
+              <w:t>erviço</w:t>
             </w:r>
             <w:r>
               <w:t>s</w:t>
@@ -600,13 +620,21 @@
               <w:t>, Design de sobrancelhas</w:t>
             </w:r>
             <w:r>
-              <w:t>, Microp</w:t>
+              <w:t xml:space="preserve">, </w:t>
+            </w:r>
+            <w:proofErr w:type="spellStart"/>
+            <w:r>
+              <w:t>Microp</w:t>
             </w:r>
             <w:r>
               <w:t>i</w:t>
             </w:r>
             <w:r>
-              <w:t>gmentação, Alongamento de Cílios</w:t>
+              <w:t>gmentação</w:t>
+            </w:r>
+            <w:proofErr w:type="spellEnd"/>
+            <w:r>
+              <w:t>, Alongamento de Cílios</w:t>
             </w:r>
             <w:r>
               <w:t>, coloração de sobrancelha</w:t>
@@ -623,9 +651,11 @@
             <w:r>
               <w:t xml:space="preserve"> e </w:t>
             </w:r>
+            <w:proofErr w:type="spellStart"/>
             <w:r>
               <w:t>Megahair</w:t>
             </w:r>
+            <w:proofErr w:type="spellEnd"/>
             <w:r>
               <w:t xml:space="preserve">, </w:t>
             </w:r>
@@ -657,9 +687,11 @@
                 <w:between w:val="nil"/>
               </w:pBdr>
             </w:pPr>
+            <w:proofErr w:type="spellStart"/>
             <w:r>
               <w:t>Megahair</w:t>
             </w:r>
+            <w:proofErr w:type="spellEnd"/>
           </w:p>
         </w:tc>
         <w:tc>
@@ -740,6 +772,67 @@
               </w:pBdr>
             </w:pPr>
             <w:r>
+              <w:t xml:space="preserve">Atendimento </w:t>
+            </w:r>
+          </w:p>
+        </w:tc>
+        <w:tc>
+          <w:tcPr>
+            <w:tcW w:w="6544" w:type="dxa"/>
+            <w:shd w:val="clear" w:color="auto" w:fill="FFFFFF"/>
+            <w:tcMar>
+              <w:top w:w="100" w:type="dxa"/>
+              <w:left w:w="100" w:type="dxa"/>
+              <w:bottom w:w="100" w:type="dxa"/>
+              <w:right w:w="100" w:type="dxa"/>
+            </w:tcMar>
+          </w:tcPr>
+          <w:p>
+            <w:pPr>
+              <w:widowControl w:val="0"/>
+              <w:pBdr>
+                <w:top w:val="nil"/>
+                <w:left w:val="nil"/>
+                <w:bottom w:val="nil"/>
+                <w:right w:val="nil"/>
+                <w:between w:val="nil"/>
+              </w:pBdr>
+            </w:pPr>
+            <w:r>
+              <w:t xml:space="preserve">Somente </w:t>
+            </w:r>
+            <w:r>
+              <w:t>público feminino</w:t>
+            </w:r>
+          </w:p>
+        </w:tc>
+      </w:tr>
+      <w:tr>
+        <w:trPr>
+          <w:trHeight w:val="1060"/>
+        </w:trPr>
+        <w:tc>
+          <w:tcPr>
+            <w:tcW w:w="1920" w:type="dxa"/>
+            <w:tcMar>
+              <w:top w:w="100" w:type="dxa"/>
+              <w:left w:w="100" w:type="dxa"/>
+              <w:bottom w:w="100" w:type="dxa"/>
+              <w:right w:w="100" w:type="dxa"/>
+            </w:tcMar>
+          </w:tcPr>
+          <w:p>
+            <w:pPr>
+              <w:widowControl w:val="0"/>
+              <w:pBdr>
+                <w:top w:val="nil"/>
+                <w:left w:val="nil"/>
+                <w:bottom w:val="nil"/>
+                <w:right w:val="nil"/>
+                <w:between w:val="nil"/>
+              </w:pBdr>
+            </w:pPr>
+            <w:r>
               <w:rPr>
                 <w:sz w:val="24"/>
                 <w:szCs w:val="24"/>
@@ -787,7 +880,7 @@
     </w:p>
     <w:p/>
     <w:sectPr>
-      <w:footerReference w:type="default" r:id="rId8"/>
+      <w:footerReference w:type="default" r:id="rId9"/>
       <w:pgSz w:w="11906" w:h="16838"/>
       <w:pgMar w:top="1417" w:right="1701" w:bottom="1417" w:left="1701" w:header="0" w:footer="720" w:gutter="0"/>
       <w:pgNumType w:start="1"/>
@@ -818,6 +911,13 @@
       <w:r>
         <w:continuationSeparator/>
       </w:r>
+    </w:p>
+  </w:endnote>
+  <w:endnote w:type="continuationNotice" w:id="1">
+    <w:p>
+      <w:pPr>
+        <w:spacing w:line="240" w:lineRule="auto"/>
+      </w:pPr>
     </w:p>
   </w:endnote>
 </w:endnotes>
@@ -869,7 +969,18 @@
       </w:r>
     </w:p>
   </w:footnote>
+  <w:footnote w:type="continuationNotice" w:id="1">
+    <w:p>
+      <w:pPr>
+        <w:spacing w:line="240" w:lineRule="auto"/>
+      </w:pPr>
+    </w:p>
+  </w:footnote>
 </w:footnotes>
+</file>
+
+<file path=word/numbering.xml><?xml version="1.0" encoding="utf-8"?>
+<w:numbering xmlns:wpc="http://schemas.microsoft.com/office/word/2010/wordprocessingCanvas" xmlns:cx="http://schemas.microsoft.com/office/drawing/2014/chartex" xmlns:cx1="http://schemas.microsoft.com/office/drawing/2015/9/8/chartex" xmlns:cx2="http://schemas.microsoft.com/office/drawing/2015/10/21/chartex" xmlns:cx3="http://schemas.microsoft.com/office/drawing/2016/5/9/chartex" xmlns:cx4="http://schemas.microsoft.com/office/drawing/2016/5/10/chartex" xmlns:cx5="http://schemas.microsoft.com/office/drawing/2016/5/11/chartex" xmlns:cx6="http://schemas.microsoft.com/office/drawing/2016/5/12/chartex" xmlns:cx7="http://schemas.microsoft.com/office/drawing/2016/5/13/chartex" xmlns:cx8="http://schemas.microsoft.com/office/drawing/2016/5/14/chartex" xmlns:mc="http://schemas.openxmlformats.org/markup-compatibility/2006" xmlns:aink="http://schemas.microsoft.com/office/drawing/2016/ink" xmlns:am3d="http://schemas.microsoft.com/office/drawing/2017/model3d" xmlns:o="urn:schemas-microsoft-com:office:office" xmlns:r="http://schemas.openxmlformats.org/officeDocument/2006/relationships" xmlns:m="http://schemas.openxmlformats.org/officeDocument/2006/math" xmlns:v="urn:schemas-microsoft-com:vml" xmlns:wp14="http://schemas.microsoft.com/office/word/2010/wordprocessingDrawing" xmlns:wp="http://schemas.openxmlformats.org/drawingml/2006/wordprocessingDrawing" xmlns:w10="urn:schemas-microsoft-com:office:word" xmlns:w="http://schemas.openxmlformats.org/wordprocessingml/2006/main" xmlns:w14="http://schemas.microsoft.com/office/word/2010/wordml" xmlns:w15="http://schemas.microsoft.com/office/word/2012/wordml" xmlns:w16cex="http://schemas.microsoft.com/office/word/2018/wordml/cex" xmlns:w16cid="http://schemas.microsoft.com/office/word/2016/wordml/cid" xmlns:w16="http://schemas.microsoft.com/office/word/2018/wordml" xmlns:w16se="http://schemas.microsoft.com/office/word/2015/wordml/symex" xmlns:wpg="http://schemas.microsoft.com/office/word/2010/wordprocessingGroup" xmlns:wpi="http://schemas.microsoft.com/office/word/2010/wordprocessingInk" xmlns:wne="http://schemas.microsoft.com/office/word/2006/wordml" xmlns:wps="http://schemas.microsoft.com/office/word/2010/wordprocessingShape" mc:Ignorable="w14 w15 w16se w16cid w16 w16cex wp14"/>
 </file>
 
 <file path=word/styles.xml><?xml version="1.0" encoding="utf-8"?>
@@ -1377,8 +1488,7 @@
   <w:style w:type="table" w:default="1" w:styleId="Tabelanormal">
     <w:name w:val="Normal Table"/>
     <w:uiPriority w:val="99"/>
-    <w:semiHidden/>
-    <w:unhideWhenUsed/>
+    <w:rsid w:val="007D27AE"/>
     <w:tblPr>
       <w:tblInd w:w="0" w:type="dxa"/>
       <w:tblCellMar>
@@ -1398,18 +1508,6 @@
   <w:style w:type="paragraph" w:customStyle="1" w:styleId="Normal1">
     <w:name w:val="Normal1"/>
     <w:rsid w:val="007D27AE"/>
-  </w:style>
-  <w:style w:type="table" w:customStyle="1" w:styleId="TableNormal">
-    <w:name w:val="Table Normal"/>
-    <w:rsid w:val="007D27AE"/>
-    <w:tblPr>
-      <w:tblCellMar>
-        <w:top w:w="0" w:type="dxa"/>
-        <w:left w:w="0" w:type="dxa"/>
-        <w:bottom w:w="0" w:type="dxa"/>
-        <w:right w:w="0" w:type="dxa"/>
-      </w:tblCellMar>
-    </w:tblPr>
   </w:style>
   <w:style w:type="paragraph" w:styleId="Ttulo">
     <w:name w:val="Title"/>
@@ -1425,18 +1523,6 @@
       <w:sz w:val="52"/>
       <w:szCs w:val="52"/>
     </w:rPr>
-  </w:style>
-  <w:style w:type="table" w:customStyle="1" w:styleId="TableNormal0">
-    <w:name w:val="Table Normal"/>
-    <w:rsid w:val="007D27AE"/>
-    <w:tblPr>
-      <w:tblCellMar>
-        <w:top w:w="0" w:type="dxa"/>
-        <w:left w:w="0" w:type="dxa"/>
-        <w:bottom w:w="0" w:type="dxa"/>
-        <w:right w:w="0" w:type="dxa"/>
-      </w:tblCellMar>
-    </w:tblPr>
   </w:style>
   <w:style w:type="paragraph" w:styleId="Subttulo">
     <w:name w:val="Subtitle"/>
@@ -1458,7 +1544,7 @@
     </w:rPr>
   </w:style>
   <w:style w:type="table" w:customStyle="1" w:styleId="a">
-    <w:basedOn w:val="TableNormal0"/>
+    <w:basedOn w:val="Tabelanormal"/>
     <w:rsid w:val="007D27AE"/>
     <w:tblPr>
       <w:tblStyleRowBandSize w:val="1"/>
@@ -1516,7 +1602,7 @@
     <w:rsid w:val="00264C02"/>
   </w:style>
   <w:style w:type="table" w:customStyle="1" w:styleId="a0">
-    <w:basedOn w:val="TableNormal0"/>
+    <w:basedOn w:val="Tabelanormal"/>
     <w:rsid w:val="007D27AE"/>
     <w:tblPr>
       <w:tblStyleRowBandSize w:val="1"/>
@@ -1528,7 +1614,7 @@
     </w:tblPr>
   </w:style>
   <w:style w:type="table" w:customStyle="1" w:styleId="a1">
-    <w:basedOn w:val="TableNormal0"/>
+    <w:basedOn w:val="Tabelanormal"/>
     <w:rsid w:val="007D27AE"/>
     <w:tblPr>
       <w:tblStyleRowBandSize w:val="1"/>
@@ -1540,11 +1626,12 @@
     </w:tblPr>
   </w:style>
   <w:style w:type="table" w:customStyle="1" w:styleId="a2">
-    <w:basedOn w:val="TableNormal0"/>
+    <w:basedOn w:val="Tabelanormal"/>
     <w:rsid w:val="007D27AE"/>
     <w:tblPr>
       <w:tblStyleRowBandSize w:val="1"/>
       <w:tblStyleColBandSize w:val="1"/>
+      <w:tblInd w:w="0" w:type="nil"/>
       <w:tblCellMar>
         <w:top w:w="100" w:type="dxa"/>
         <w:left w:w="100" w:type="dxa"/>
@@ -1564,6 +1651,18 @@
       <w:sz w:val="30"/>
       <w:szCs w:val="30"/>
     </w:rPr>
+  </w:style>
+  <w:style w:type="table" w:customStyle="1" w:styleId="TableNormal">
+    <w:name w:val="Table Normal"/>
+    <w:rsid w:val="00701348"/>
+    <w:tblPr>
+      <w:tblCellMar>
+        <w:top w:w="0" w:type="dxa"/>
+        <w:left w:w="0" w:type="dxa"/>
+        <w:bottom w:w="0" w:type="dxa"/>
+        <w:right w:w="0" w:type="dxa"/>
+      </w:tblCellMar>
+    </w:tblPr>
   </w:style>
 </w:styles>
 </file>

</xml_diff>

<commit_message>
Atualizacao - Cenarios - Agendar sevicos e Receber servicos
</commit_message>
<xml_diff>
--- a/04. Glossario.docx
+++ b/04. Glossario.docx
@@ -369,9 +369,11 @@
             <w:r>
               <w:t xml:space="preserve"> e </w:t>
             </w:r>
+            <w:proofErr w:type="spellStart"/>
             <w:r>
               <w:t>Tonalizante</w:t>
             </w:r>
+            <w:proofErr w:type="spellEnd"/>
             <w:r>
               <w:t>.</w:t>
             </w:r>
@@ -418,9 +420,11 @@
             <w:r>
               <w:t xml:space="preserve">Coloração e </w:t>
             </w:r>
+            <w:proofErr w:type="spellStart"/>
             <w:r>
               <w:t>Tonalizante</w:t>
             </w:r>
+            <w:proofErr w:type="spellEnd"/>
           </w:p>
         </w:tc>
         <w:tc>
@@ -454,13 +458,21 @@
               <w:t xml:space="preserve"> que altera a co</w:t>
             </w:r>
             <w:r>
-              <w:t>r dos cabelos e o Tonaliza</w:t>
+              <w:t xml:space="preserve">r dos cabelos e o </w:t>
+            </w:r>
+            <w:proofErr w:type="spellStart"/>
+            <w:r>
+              <w:t>Tonaliza</w:t>
             </w:r>
             <w:r>
               <w:t>nte</w:t>
             </w:r>
             <w:r>
-              <w:t xml:space="preserve">s são </w:t>
+              <w:t>s</w:t>
+            </w:r>
+            <w:proofErr w:type="spellEnd"/>
+            <w:r>
+              <w:t xml:space="preserve"> são </w:t>
             </w:r>
             <w:r>
               <w:rPr>
@@ -603,13 +615,21 @@
               <w:t>, Design de sobrancelhas</w:t>
             </w:r>
             <w:r>
-              <w:t>, Microp</w:t>
+              <w:t xml:space="preserve">, </w:t>
+            </w:r>
+            <w:proofErr w:type="spellStart"/>
+            <w:r>
+              <w:t>Microp</w:t>
             </w:r>
             <w:r>
               <w:t>i</w:t>
             </w:r>
             <w:r>
-              <w:t>gmentação, Alongamento de Cílios</w:t>
+              <w:t>gmentação</w:t>
+            </w:r>
+            <w:proofErr w:type="spellEnd"/>
+            <w:r>
+              <w:t>, Alongamento de Cílios</w:t>
             </w:r>
             <w:r>
               <w:t>, coloração de sobrancelha</w:t>
@@ -626,9 +646,11 @@
             <w:r>
               <w:t xml:space="preserve"> e </w:t>
             </w:r>
+            <w:proofErr w:type="spellStart"/>
             <w:r>
               <w:t>Megahair</w:t>
             </w:r>
+            <w:proofErr w:type="spellEnd"/>
             <w:r>
               <w:t xml:space="preserve">, </w:t>
             </w:r>
@@ -660,9 +682,11 @@
                 <w:between w:val="nil"/>
               </w:pBdr>
             </w:pPr>
+            <w:proofErr w:type="spellStart"/>
             <w:r>
               <w:t>Megahair</w:t>
             </w:r>
+            <w:proofErr w:type="spellEnd"/>
           </w:p>
         </w:tc>
         <w:tc>
@@ -848,6 +872,72 @@
             </w:r>
             <w:r>
               <w:t>nários</w:t>
+            </w:r>
+          </w:p>
+        </w:tc>
+      </w:tr>
+      <w:tr>
+        <w:trPr>
+          <w:trHeight w:val="1060"/>
+        </w:trPr>
+        <w:tc>
+          <w:tcPr>
+            <w:tcW w:w="1920" w:type="dxa"/>
+            <w:tcMar>
+              <w:top w:w="100" w:type="dxa"/>
+              <w:left w:w="100" w:type="dxa"/>
+              <w:bottom w:w="100" w:type="dxa"/>
+              <w:right w:w="100" w:type="dxa"/>
+            </w:tcMar>
+          </w:tcPr>
+          <w:p>
+            <w:pPr>
+              <w:widowControl w:val="0"/>
+              <w:pBdr>
+                <w:top w:val="nil"/>
+                <w:left w:val="nil"/>
+                <w:bottom w:val="nil"/>
+                <w:right w:val="nil"/>
+                <w:between w:val="nil"/>
+              </w:pBdr>
+              <w:rPr>
+                <w:sz w:val="24"/>
+                <w:szCs w:val="24"/>
+              </w:rPr>
+            </w:pPr>
+            <w:r>
+              <w:rPr>
+                <w:sz w:val="24"/>
+                <w:szCs w:val="24"/>
+              </w:rPr>
+              <w:t>Encaixe</w:t>
+            </w:r>
+          </w:p>
+        </w:tc>
+        <w:tc>
+          <w:tcPr>
+            <w:tcW w:w="6544" w:type="dxa"/>
+            <w:shd w:val="clear" w:color="auto" w:fill="FFFFFF"/>
+            <w:tcMar>
+              <w:top w:w="100" w:type="dxa"/>
+              <w:left w:w="100" w:type="dxa"/>
+              <w:bottom w:w="100" w:type="dxa"/>
+              <w:right w:w="100" w:type="dxa"/>
+            </w:tcMar>
+          </w:tcPr>
+          <w:p>
+            <w:pPr>
+              <w:widowControl w:val="0"/>
+              <w:pBdr>
+                <w:top w:val="nil"/>
+                <w:left w:val="nil"/>
+                <w:bottom w:val="nil"/>
+                <w:right w:val="nil"/>
+                <w:between w:val="nil"/>
+              </w:pBdr>
+            </w:pPr>
+            <w:r>
+              <w:t>Quando o cliente não tem um horário marcado em determinado serviço, porém a disponibilidade de horário e profissional viabilizam o atendimento do mesmo.</w:t>
             </w:r>
           </w:p>
         </w:tc>
@@ -1968,28 +2058,28 @@
 </file>
 
 <file path=customXml/item1.xml><?xml version="1.0" encoding="utf-8"?>
-<b:Sources xmlns:b="http://schemas.openxmlformats.org/officeDocument/2006/bibliography" xmlns="http://schemas.openxmlformats.org/officeDocument/2006/bibliography" SelectedStyle="\APASixthEditionOfficeOnline.xsl" StyleName="APA" Version="6"/>
-</file>
-
-<file path=customXml/item2.xml><?xml version="1.0" encoding="utf-8"?>
 <go:gDocsCustomXmlDataStorage xmlns:go="http://customooxmlschemas.google.com/" xmlns:r="http://schemas.openxmlformats.org/officeDocument/2006/relationships">
   <go:docsCustomData xmlns:go="http://customooxmlschemas.google.com/" roundtripDataSignature="AMtx7mjcHsSLnfWeDTe9nm6yXIikff1Qtw==">AMUW2mX7w7klZg5vhKT7G8awacaxW+K9Zuj+rlHbpOQLneiiU02l4qGrPpK10FEJ6K821A9NF9S+SZsaE3vxQyzfYIWk+9yc4KEHTJdfV3G0peQAxOFPx4tSkZat7HQhw/pfKcipJ3TbeYm5dp7h4dK4OdY5s9GIrw==</go:docsCustomData>
 </go:gDocsCustomXmlDataStorage>
 </file>
 
-<file path=customXml/itemProps1.xml><?xml version="1.0" encoding="utf-8"?>
-<ds:datastoreItem xmlns:ds="http://schemas.openxmlformats.org/officeDocument/2006/customXml" ds:itemID="{46352035-C1C2-4C9A-BDEB-123773C110DD}">
-  <ds:schemaRefs>
-    <ds:schemaRef ds:uri="http://schemas.openxmlformats.org/officeDocument/2006/bibliography"/>
-  </ds:schemaRefs>
-</ds:datastoreItem>
+<file path=customXml/item2.xml><?xml version="1.0" encoding="utf-8"?>
+<b:Sources xmlns:b="http://schemas.openxmlformats.org/officeDocument/2006/bibliography" xmlns="http://schemas.openxmlformats.org/officeDocument/2006/bibliography" SelectedStyle="\APASixthEditionOfficeOnline.xsl" StyleName="APA" Version="6"/>
 </file>
 
-<file path=customXml/itemProps2.xml><?xml version="1.0" encoding="utf-8"?>
+<file path=customXml/itemProps1.xml><?xml version="1.0" encoding="utf-8"?>
 <ds:datastoreItem xmlns:ds="http://schemas.openxmlformats.org/officeDocument/2006/customXml" ds:itemID="{11111111-1234-1234-1234-123412341234}">
   <ds:schemaRefs>
     <ds:schemaRef ds:uri="http://customooxmlschemas.google.com/"/>
     <ds:schemaRef ds:uri="http://schemas.openxmlformats.org/officeDocument/2006/relationships"/>
   </ds:schemaRefs>
 </ds:datastoreItem>
+</file>
+
+<file path=customXml/itemProps2.xml><?xml version="1.0" encoding="utf-8"?>
+<ds:datastoreItem xmlns:ds="http://schemas.openxmlformats.org/officeDocument/2006/customXml" ds:itemID="{46352035-C1C2-4C9A-BDEB-123773C110DD}">
+  <ds:schemaRefs>
+    <ds:schemaRef ds:uri="http://schemas.openxmlformats.org/officeDocument/2006/bibliography"/>
+  </ds:schemaRefs>
+</ds:datastoreItem>
 </file>
</xml_diff>